<commit_message>
Adding excel calculatios spreadsheet
</commit_message>
<xml_diff>
--- a/documento/ProyectoFinalVapor-JaimeBrenesRojas.docx
+++ b/documento/ProyectoFinalVapor-JaimeBrenesRojas.docx
@@ -11,7 +11,7 @@
           <w:noProof/>
         </w:rPr>
         <w:drawing>
-          <wp:inline distT="0" distB="0" distL="0" distR="0" wp14:anchorId="2A5B1233" wp14:editId="60DC4D8B">
+          <wp:inline distT="0" distB="0" distL="0" distR="0" wp14:anchorId="1A926BE4" wp14:editId="7E41BBBA">
             <wp:extent cx="5612130" cy="2475230"/>
             <wp:effectExtent l="0" t="0" r="7620" b="1270"/>
             <wp:docPr id="1" name="Picture 1"/>
@@ -54,23 +54,389 @@
       <w:r>
         <w:t xml:space="preserve">Ilustración </w:t>
       </w:r>
-      <w:fldSimple w:instr=" SEQ Ilustración \* ARABIC ">
+      <w:r>
+        <w:fldChar w:fldCharType="begin"/>
+      </w:r>
+      <w:r>
+        <w:instrText xml:space="preserve"> SEQ Ilustración \* ARABIC </w:instrText>
+      </w:r>
+      <w:r>
+        <w:fldChar w:fldCharType="separate"/>
+      </w:r>
+      <w:r>
+        <w:rPr>
+          <w:noProof/>
+        </w:rPr>
+        <w:t>1</w:t>
+      </w:r>
+      <w:r>
+        <w:rPr>
+          <w:noProof/>
+        </w:rPr>
+        <w:fldChar w:fldCharType="end"/>
+      </w:r>
+      <w:r>
+        <w:t xml:space="preserve"> Imagen tomada de internet - ubicación del hospital Calderon Guardia.</w:t>
+      </w:r>
+    </w:p>
+    <w:p/>
+    <w:p/>
+    <w:p>
+      <w:r>
+        <w:br w:type="page"/>
+      </w:r>
+    </w:p>
+    <w:p>
+      <w:pPr>
+        <w:shd w:val="clear" w:color="auto" w:fill="FFFFFF"/>
+        <w:spacing w:after="100" w:afterAutospacing="1" w:line="240" w:lineRule="auto"/>
+        <w:outlineLvl w:val="1"/>
+        <w:rPr>
+          <w:rFonts w:ascii="Arial" w:eastAsia="Times New Roman" w:hAnsi="Arial" w:cs="Arial"/>
+          <w:sz w:val="42"/>
+          <w:szCs w:val="42"/>
+          <w:lang w:val="en-US" w:eastAsia="es-CR"/>
+        </w:rPr>
+      </w:pPr>
+      <w:r>
+        <w:rPr>
+          <w:rFonts w:ascii="Arial" w:eastAsia="Times New Roman" w:hAnsi="Arial" w:cs="Arial"/>
+          <w:sz w:val="42"/>
+          <w:szCs w:val="42"/>
+          <w:lang w:val="en-US" w:eastAsia="es-CR"/>
+        </w:rPr>
+        <w:lastRenderedPageBreak/>
+        <w:t>X Steam, Thermodynamic properties of water and steam.</w:t>
+      </w:r>
+    </w:p>
+    <w:p>
+      <w:pPr>
+        <w:shd w:val="clear" w:color="auto" w:fill="FFFFFF"/>
+        <w:spacing w:after="100" w:afterAutospacing="1" w:line="240" w:lineRule="auto"/>
+        <w:outlineLvl w:val="1"/>
+        <w:rPr>
+          <w:rFonts w:ascii="Arial" w:hAnsi="Arial" w:cs="Arial"/>
+          <w:color w:val="404040"/>
+          <w:sz w:val="23"/>
+          <w:szCs w:val="23"/>
+          <w:shd w:val="clear" w:color="auto" w:fill="FFFFFF"/>
+        </w:rPr>
+      </w:pPr>
+      <w:r>
+        <w:rPr>
+          <w:rFonts w:ascii="Arial" w:eastAsia="Times New Roman" w:hAnsi="Arial" w:cs="Arial"/>
+          <w:sz w:val="24"/>
+          <w:szCs w:val="24"/>
+          <w:lang w:eastAsia="es-CR"/>
+        </w:rPr>
+        <w:t>Se ha utilizado la h</w:t>
+      </w:r>
+      <w:r>
+        <w:rPr>
+          <w:rFonts w:ascii="Arial" w:eastAsia="Times New Roman" w:hAnsi="Arial" w:cs="Arial"/>
+          <w:sz w:val="24"/>
+          <w:szCs w:val="24"/>
+          <w:lang w:eastAsia="es-CR"/>
+        </w:rPr>
+        <w:t xml:space="preserve">erramienta creada por </w:t>
+      </w:r>
+      <w:r>
+        <w:rPr>
+          <w:rFonts w:ascii="Arial" w:hAnsi="Arial" w:cs="Arial"/>
+          <w:color w:val="404040"/>
+          <w:sz w:val="23"/>
+          <w:szCs w:val="23"/>
+          <w:shd w:val="clear" w:color="auto" w:fill="FFFFFF"/>
+        </w:rPr>
+        <w:t xml:space="preserve">International </w:t>
+      </w:r>
+      <w:proofErr w:type="spellStart"/>
+      <w:r>
+        <w:rPr>
+          <w:rFonts w:ascii="Arial" w:hAnsi="Arial" w:cs="Arial"/>
+          <w:color w:val="404040"/>
+          <w:sz w:val="23"/>
+          <w:szCs w:val="23"/>
+          <w:shd w:val="clear" w:color="auto" w:fill="FFFFFF"/>
+        </w:rPr>
+        <w:t>Association</w:t>
+      </w:r>
+      <w:proofErr w:type="spellEnd"/>
+      <w:r>
+        <w:rPr>
+          <w:rFonts w:ascii="Arial" w:hAnsi="Arial" w:cs="Arial"/>
+          <w:color w:val="404040"/>
+          <w:sz w:val="23"/>
+          <w:szCs w:val="23"/>
+          <w:shd w:val="clear" w:color="auto" w:fill="FFFFFF"/>
+        </w:rPr>
+        <w:t xml:space="preserve"> </w:t>
+      </w:r>
+      <w:proofErr w:type="spellStart"/>
+      <w:r>
+        <w:rPr>
+          <w:rFonts w:ascii="Arial" w:hAnsi="Arial" w:cs="Arial"/>
+          <w:color w:val="404040"/>
+          <w:sz w:val="23"/>
+          <w:szCs w:val="23"/>
+          <w:shd w:val="clear" w:color="auto" w:fill="FFFFFF"/>
+        </w:rPr>
+        <w:t>for</w:t>
+      </w:r>
+      <w:proofErr w:type="spellEnd"/>
+      <w:r>
+        <w:rPr>
+          <w:rFonts w:ascii="Arial" w:hAnsi="Arial" w:cs="Arial"/>
+          <w:color w:val="404040"/>
+          <w:sz w:val="23"/>
+          <w:szCs w:val="23"/>
+          <w:shd w:val="clear" w:color="auto" w:fill="FFFFFF"/>
+        </w:rPr>
+        <w:t xml:space="preserve"> </w:t>
+      </w:r>
+      <w:proofErr w:type="spellStart"/>
+      <w:r>
+        <w:rPr>
+          <w:rFonts w:ascii="Arial" w:hAnsi="Arial" w:cs="Arial"/>
+          <w:color w:val="404040"/>
+          <w:sz w:val="23"/>
+          <w:szCs w:val="23"/>
+          <w:shd w:val="clear" w:color="auto" w:fill="FFFFFF"/>
+        </w:rPr>
+        <w:t>Properties</w:t>
+      </w:r>
+      <w:proofErr w:type="spellEnd"/>
+      <w:r>
+        <w:rPr>
+          <w:rFonts w:ascii="Arial" w:hAnsi="Arial" w:cs="Arial"/>
+          <w:color w:val="404040"/>
+          <w:sz w:val="23"/>
+          <w:szCs w:val="23"/>
+          <w:shd w:val="clear" w:color="auto" w:fill="FFFFFF"/>
+        </w:rPr>
+        <w:t xml:space="preserve"> </w:t>
+      </w:r>
+      <w:proofErr w:type="spellStart"/>
+      <w:r>
+        <w:rPr>
+          <w:rFonts w:ascii="Arial" w:hAnsi="Arial" w:cs="Arial"/>
+          <w:color w:val="404040"/>
+          <w:sz w:val="23"/>
+          <w:szCs w:val="23"/>
+          <w:shd w:val="clear" w:color="auto" w:fill="FFFFFF"/>
+        </w:rPr>
+        <w:t>of</w:t>
+      </w:r>
+      <w:proofErr w:type="spellEnd"/>
+      <w:r>
+        <w:rPr>
+          <w:rFonts w:ascii="Arial" w:hAnsi="Arial" w:cs="Arial"/>
+          <w:color w:val="404040"/>
+          <w:sz w:val="23"/>
+          <w:szCs w:val="23"/>
+          <w:shd w:val="clear" w:color="auto" w:fill="FFFFFF"/>
+        </w:rPr>
+        <w:t xml:space="preserve"> </w:t>
+      </w:r>
+      <w:proofErr w:type="spellStart"/>
+      <w:r>
+        <w:rPr>
+          <w:rFonts w:ascii="Arial" w:hAnsi="Arial" w:cs="Arial"/>
+          <w:color w:val="404040"/>
+          <w:sz w:val="23"/>
+          <w:szCs w:val="23"/>
+          <w:shd w:val="clear" w:color="auto" w:fill="FFFFFF"/>
+        </w:rPr>
+        <w:t>Water</w:t>
+      </w:r>
+      <w:proofErr w:type="spellEnd"/>
+      <w:r>
+        <w:rPr>
+          <w:rFonts w:ascii="Arial" w:hAnsi="Arial" w:cs="Arial"/>
+          <w:color w:val="404040"/>
+          <w:sz w:val="23"/>
+          <w:szCs w:val="23"/>
+          <w:shd w:val="clear" w:color="auto" w:fill="FFFFFF"/>
+        </w:rPr>
+        <w:t xml:space="preserve"> and </w:t>
+      </w:r>
+      <w:proofErr w:type="spellStart"/>
+      <w:r>
+        <w:rPr>
+          <w:rFonts w:ascii="Arial" w:hAnsi="Arial" w:cs="Arial"/>
+          <w:color w:val="404040"/>
+          <w:sz w:val="23"/>
+          <w:szCs w:val="23"/>
+          <w:shd w:val="clear" w:color="auto" w:fill="FFFFFF"/>
+        </w:rPr>
+        <w:t>Steam</w:t>
+      </w:r>
+      <w:proofErr w:type="spellEnd"/>
+      <w:r>
+        <w:rPr>
+          <w:rFonts w:ascii="Arial" w:hAnsi="Arial" w:cs="Arial"/>
+          <w:color w:val="404040"/>
+          <w:sz w:val="23"/>
+          <w:szCs w:val="23"/>
+          <w:shd w:val="clear" w:color="auto" w:fill="FFFFFF"/>
+        </w:rPr>
+        <w:t xml:space="preserve"> Industrial</w:t>
+      </w:r>
+      <w:r>
+        <w:rPr>
+          <w:rFonts w:ascii="Arial" w:hAnsi="Arial" w:cs="Arial"/>
+          <w:color w:val="404040"/>
+          <w:sz w:val="23"/>
+          <w:szCs w:val="23"/>
+          <w:shd w:val="clear" w:color="auto" w:fill="FFFFFF"/>
+        </w:rPr>
+        <w:t>.(</w:t>
+      </w:r>
+      <w:r>
+        <w:rPr>
+          <w:rFonts w:ascii="Arial" w:hAnsi="Arial" w:cs="Arial"/>
+          <w:color w:val="404040"/>
+          <w:sz w:val="23"/>
+          <w:szCs w:val="23"/>
+          <w:shd w:val="clear" w:color="auto" w:fill="FFFFFF"/>
+        </w:rPr>
+        <w:t xml:space="preserve"> </w:t>
+      </w:r>
+      <w:proofErr w:type="spellStart"/>
+      <w:r>
+        <w:rPr>
+          <w:rFonts w:ascii="Arial" w:hAnsi="Arial" w:cs="Arial"/>
+          <w:color w:val="404040"/>
+          <w:sz w:val="23"/>
+          <w:szCs w:val="23"/>
+          <w:shd w:val="clear" w:color="auto" w:fill="FFFFFF"/>
+        </w:rPr>
+        <w:t>Formulation</w:t>
+      </w:r>
+      <w:proofErr w:type="spellEnd"/>
+      <w:r>
+        <w:rPr>
+          <w:rFonts w:ascii="Arial" w:hAnsi="Arial" w:cs="Arial"/>
+          <w:color w:val="404040"/>
+          <w:sz w:val="23"/>
+          <w:szCs w:val="23"/>
+          <w:shd w:val="clear" w:color="auto" w:fill="FFFFFF"/>
+        </w:rPr>
+        <w:t xml:space="preserve"> 1997 (IAPWS IF-97)</w:t>
+      </w:r>
+      <w:r>
+        <w:rPr>
+          <w:rFonts w:ascii="Arial" w:hAnsi="Arial" w:cs="Arial"/>
+          <w:color w:val="404040"/>
+          <w:sz w:val="23"/>
+          <w:szCs w:val="23"/>
+          <w:shd w:val="clear" w:color="auto" w:fill="FFFFFF"/>
+        </w:rPr>
+        <w:t>) Para el análisis de la las propiedades termodinámicas del agua</w:t>
+      </w:r>
+      <w:r>
+        <w:rPr>
+          <w:rFonts w:ascii="Arial" w:hAnsi="Arial" w:cs="Arial"/>
+          <w:color w:val="404040"/>
+          <w:sz w:val="23"/>
+          <w:szCs w:val="23"/>
+          <w:shd w:val="clear" w:color="auto" w:fill="FFFFFF"/>
+        </w:rPr>
+        <w:t>.</w:t>
+      </w:r>
+    </w:p>
+    <w:p>
+      <w:pPr>
+        <w:shd w:val="clear" w:color="auto" w:fill="FFFFFF"/>
+        <w:spacing w:after="100" w:afterAutospacing="1" w:line="240" w:lineRule="auto"/>
+        <w:outlineLvl w:val="1"/>
+        <w:rPr>
+          <w:rFonts w:ascii="Arial" w:hAnsi="Arial" w:cs="Arial"/>
+          <w:color w:val="404040"/>
+          <w:sz w:val="23"/>
+          <w:szCs w:val="23"/>
+          <w:shd w:val="clear" w:color="auto" w:fill="FFFFFF"/>
+        </w:rPr>
+      </w:pPr>
+      <w:r>
+        <w:rPr>
+          <w:rFonts w:ascii="Arial" w:hAnsi="Arial" w:cs="Arial"/>
+          <w:color w:val="404040"/>
+          <w:sz w:val="23"/>
+          <w:szCs w:val="23"/>
+          <w:shd w:val="clear" w:color="auto" w:fill="FFFFFF"/>
+        </w:rPr>
+        <w:t xml:space="preserve">(Al apartado anterior se le debe asociar un link al pie de </w:t>
+      </w:r>
+      <w:proofErr w:type="spellStart"/>
+      <w:r>
+        <w:rPr>
+          <w:rFonts w:ascii="Arial" w:hAnsi="Arial" w:cs="Arial"/>
+          <w:color w:val="404040"/>
+          <w:sz w:val="23"/>
+          <w:szCs w:val="23"/>
+          <w:shd w:val="clear" w:color="auto" w:fill="FFFFFF"/>
+        </w:rPr>
+        <w:t>pagina</w:t>
+      </w:r>
+      <w:proofErr w:type="spellEnd"/>
+      <w:r>
+        <w:rPr>
+          <w:rFonts w:ascii="Arial" w:hAnsi="Arial" w:cs="Arial"/>
+          <w:color w:val="404040"/>
+          <w:sz w:val="23"/>
+          <w:szCs w:val="23"/>
+          <w:shd w:val="clear" w:color="auto" w:fill="FFFFFF"/>
+        </w:rPr>
+        <w:t>:</w:t>
+      </w:r>
+    </w:p>
+    <w:p>
+      <w:pPr>
+        <w:shd w:val="clear" w:color="auto" w:fill="FFFFFF"/>
+        <w:spacing w:after="100" w:afterAutospacing="1" w:line="240" w:lineRule="auto"/>
+        <w:outlineLvl w:val="1"/>
+        <w:rPr>
+          <w:rFonts w:ascii="Arial" w:hAnsi="Arial" w:cs="Arial"/>
+          <w:color w:val="404040"/>
+          <w:sz w:val="23"/>
+          <w:szCs w:val="23"/>
+          <w:shd w:val="clear" w:color="auto" w:fill="FFFFFF"/>
+        </w:rPr>
+      </w:pPr>
+      <w:hyperlink r:id="rId5" w:history="1">
         <w:r>
           <w:rPr>
-            <w:noProof/>
+            <w:rStyle w:val="Hyperlink"/>
           </w:rPr>
-          <w:t>1</w:t>
+          <w:t>http://ww17.x-eng.com/</w:t>
         </w:r>
-      </w:fldSimple>
-      <w:r>
-        <w:t xml:space="preserve"> Imagen tomada de internet - ubica</w:t>
-      </w:r>
-      <w:bookmarkStart w:id="0" w:name="_GoBack"/>
-      <w:bookmarkEnd w:id="0"/>
-      <w:r>
-        <w:t>ción del hospital Calderon Guardia.</w:t>
+      </w:hyperlink>
+      <w:r>
+        <w:rPr>
+          <w:rFonts w:ascii="Arial" w:hAnsi="Arial" w:cs="Arial"/>
+          <w:color w:val="404040"/>
+          <w:sz w:val="23"/>
+          <w:szCs w:val="23"/>
+          <w:shd w:val="clear" w:color="auto" w:fill="FFFFFF"/>
+        </w:rPr>
+        <w:t>)</w:t>
       </w:r>
     </w:p>
+    <w:p>
+      <w:pPr>
+        <w:shd w:val="clear" w:color="auto" w:fill="FFFFFF"/>
+        <w:spacing w:after="100" w:afterAutospacing="1" w:line="240" w:lineRule="auto"/>
+        <w:outlineLvl w:val="1"/>
+        <w:rPr>
+          <w:rFonts w:ascii="Arial" w:eastAsia="Times New Roman" w:hAnsi="Arial" w:cs="Arial"/>
+          <w:sz w:val="24"/>
+          <w:szCs w:val="24"/>
+          <w:lang w:eastAsia="es-CR"/>
+        </w:rPr>
+      </w:pPr>
+    </w:p>
+    <w:p/>
     <w:sectPr>
       <w:pgSz w:w="12240" w:h="15840"/>
       <w:pgMar w:top="1417" w:right="1701" w:bottom="1417" w:left="1701" w:header="708" w:footer="708" w:gutter="0"/>
@@ -480,6 +846,26 @@
     <w:name w:val="Normal"/>
     <w:qFormat/>
   </w:style>
+  <w:style w:type="paragraph" w:styleId="Heading2">
+    <w:name w:val="heading 2"/>
+    <w:basedOn w:val="Normal"/>
+    <w:link w:val="Heading2Char"/>
+    <w:uiPriority w:val="9"/>
+    <w:qFormat/>
+    <w:rsid w:val="007E63F5"/>
+    <w:pPr>
+      <w:spacing w:before="100" w:beforeAutospacing="1" w:after="100" w:afterAutospacing="1" w:line="240" w:lineRule="auto"/>
+      <w:outlineLvl w:val="1"/>
+    </w:pPr>
+    <w:rPr>
+      <w:rFonts w:ascii="Times New Roman" w:eastAsia="Times New Roman" w:hAnsi="Times New Roman" w:cs="Times New Roman"/>
+      <w:b/>
+      <w:bCs/>
+      <w:sz w:val="36"/>
+      <w:szCs w:val="36"/>
+      <w:lang w:eastAsia="es-CR"/>
+    </w:rPr>
+  </w:style>
   <w:style w:type="character" w:default="1" w:styleId="DefaultParagraphFont">
     <w:name w:val="Default Paragraph Font"/>
     <w:uiPriority w:val="1"/>
@@ -524,6 +910,33 @@
       <w:color w:val="44546A" w:themeColor="text2"/>
       <w:sz w:val="18"/>
       <w:szCs w:val="18"/>
+    </w:rPr>
+  </w:style>
+  <w:style w:type="character" w:customStyle="1" w:styleId="Heading2Char">
+    <w:name w:val="Heading 2 Char"/>
+    <w:basedOn w:val="DefaultParagraphFont"/>
+    <w:link w:val="Heading2"/>
+    <w:uiPriority w:val="9"/>
+    <w:rsid w:val="007E63F5"/>
+    <w:rPr>
+      <w:rFonts w:ascii="Times New Roman" w:eastAsia="Times New Roman" w:hAnsi="Times New Roman" w:cs="Times New Roman"/>
+      <w:b/>
+      <w:bCs/>
+      <w:sz w:val="36"/>
+      <w:szCs w:val="36"/>
+      <w:lang w:eastAsia="es-CR"/>
+    </w:rPr>
+  </w:style>
+  <w:style w:type="character" w:styleId="Hyperlink">
+    <w:name w:val="Hyperlink"/>
+    <w:basedOn w:val="DefaultParagraphFont"/>
+    <w:uiPriority w:val="99"/>
+    <w:semiHidden/>
+    <w:unhideWhenUsed/>
+    <w:rsid w:val="007E63F5"/>
+    <w:rPr>
+      <w:color w:val="0000FF"/>
+      <w:u w:val="single"/>
     </w:rPr>
   </w:style>
 </w:styles>

</xml_diff>

<commit_message>
Adding boiler steam capacity calculations
</commit_message>
<xml_diff>
--- a/documento/ProyectoFinalVapor-JaimeBrenesRojas.docx
+++ b/documento/ProyectoFinalVapor-JaimeBrenesRojas.docx
@@ -5,10 +5,18 @@
     <w:p>
       <w:pPr>
         <w:keepNext/>
-      </w:pPr>
-      <w:r>
-        <w:rPr>
+        <w:rPr>
+          <w:rFonts w:ascii="Arial" w:hAnsi="Arial" w:cs="Arial"/>
+          <w:sz w:val="24"/>
+          <w:szCs w:val="24"/>
+        </w:rPr>
+      </w:pPr>
+      <w:r>
+        <w:rPr>
+          <w:rFonts w:ascii="Arial" w:hAnsi="Arial" w:cs="Arial"/>
           <w:noProof/>
+          <w:sz w:val="24"/>
+          <w:szCs w:val="24"/>
         </w:rPr>
         <w:drawing>
           <wp:inline distT="0" distB="0" distL="0" distR="0" wp14:anchorId="1A926BE4" wp14:editId="7E41BBBA">
@@ -50,39 +58,103 @@
     <w:p>
       <w:pPr>
         <w:pStyle w:val="Caption"/>
-      </w:pPr>
-      <w:r>
+        <w:rPr>
+          <w:rFonts w:ascii="Arial" w:hAnsi="Arial" w:cs="Arial"/>
+          <w:sz w:val="24"/>
+          <w:szCs w:val="24"/>
+        </w:rPr>
+      </w:pPr>
+      <w:r>
+        <w:rPr>
+          <w:rFonts w:ascii="Arial" w:hAnsi="Arial" w:cs="Arial"/>
+          <w:sz w:val="24"/>
+          <w:szCs w:val="24"/>
+        </w:rPr>
         <w:t xml:space="preserve">Ilustración </w:t>
       </w:r>
       <w:r>
+        <w:rPr>
+          <w:rFonts w:ascii="Arial" w:hAnsi="Arial" w:cs="Arial"/>
+          <w:sz w:val="24"/>
+          <w:szCs w:val="24"/>
+        </w:rPr>
         <w:fldChar w:fldCharType="begin"/>
       </w:r>
       <w:r>
+        <w:rPr>
+          <w:rFonts w:ascii="Arial" w:hAnsi="Arial" w:cs="Arial"/>
+          <w:sz w:val="24"/>
+          <w:szCs w:val="24"/>
+        </w:rPr>
         <w:instrText xml:space="preserve"> SEQ Ilustración \* ARABIC </w:instrText>
       </w:r>
       <w:r>
+        <w:rPr>
+          <w:rFonts w:ascii="Arial" w:hAnsi="Arial" w:cs="Arial"/>
+          <w:sz w:val="24"/>
+          <w:szCs w:val="24"/>
+        </w:rPr>
         <w:fldChar w:fldCharType="separate"/>
       </w:r>
       <w:r>
         <w:rPr>
+          <w:rFonts w:ascii="Arial" w:hAnsi="Arial" w:cs="Arial"/>
           <w:noProof/>
+          <w:sz w:val="24"/>
+          <w:szCs w:val="24"/>
         </w:rPr>
         <w:t>1</w:t>
       </w:r>
       <w:r>
         <w:rPr>
+          <w:rFonts w:ascii="Arial" w:hAnsi="Arial" w:cs="Arial"/>
           <w:noProof/>
+          <w:sz w:val="24"/>
+          <w:szCs w:val="24"/>
         </w:rPr>
         <w:fldChar w:fldCharType="end"/>
       </w:r>
       <w:r>
+        <w:rPr>
+          <w:rFonts w:ascii="Arial" w:hAnsi="Arial" w:cs="Arial"/>
+          <w:sz w:val="24"/>
+          <w:szCs w:val="24"/>
+        </w:rPr>
         <w:t xml:space="preserve"> Imagen tomada de internet - ubicación del hospital Calderon Guardia.</w:t>
       </w:r>
     </w:p>
-    <w:p/>
-    <w:p/>
-    <w:p>
-      <w:r>
+    <w:p>
+      <w:pPr>
+        <w:rPr>
+          <w:rFonts w:ascii="Arial" w:hAnsi="Arial" w:cs="Arial"/>
+          <w:sz w:val="24"/>
+          <w:szCs w:val="24"/>
+        </w:rPr>
+      </w:pPr>
+    </w:p>
+    <w:p>
+      <w:pPr>
+        <w:rPr>
+          <w:rFonts w:ascii="Arial" w:hAnsi="Arial" w:cs="Arial"/>
+          <w:sz w:val="24"/>
+          <w:szCs w:val="24"/>
+        </w:rPr>
+      </w:pPr>
+    </w:p>
+    <w:p>
+      <w:pPr>
+        <w:rPr>
+          <w:rFonts w:ascii="Arial" w:hAnsi="Arial" w:cs="Arial"/>
+          <w:sz w:val="24"/>
+          <w:szCs w:val="24"/>
+        </w:rPr>
+      </w:pPr>
+      <w:r>
+        <w:rPr>
+          <w:rFonts w:ascii="Arial" w:hAnsi="Arial" w:cs="Arial"/>
+          <w:sz w:val="24"/>
+          <w:szCs w:val="24"/>
+        </w:rPr>
         <w:br w:type="page"/>
       </w:r>
     </w:p>
@@ -93,16 +165,16 @@
         <w:outlineLvl w:val="1"/>
         <w:rPr>
           <w:rFonts w:ascii="Arial" w:eastAsia="Times New Roman" w:hAnsi="Arial" w:cs="Arial"/>
-          <w:sz w:val="42"/>
-          <w:szCs w:val="42"/>
+          <w:sz w:val="24"/>
+          <w:szCs w:val="24"/>
           <w:lang w:val="en-US" w:eastAsia="es-CR"/>
         </w:rPr>
       </w:pPr>
       <w:r>
         <w:rPr>
           <w:rFonts w:ascii="Arial" w:eastAsia="Times New Roman" w:hAnsi="Arial" w:cs="Arial"/>
-          <w:sz w:val="42"/>
-          <w:szCs w:val="42"/>
+          <w:sz w:val="24"/>
+          <w:szCs w:val="24"/>
           <w:lang w:val="en-US" w:eastAsia="es-CR"/>
         </w:rPr>
         <w:lastRenderedPageBreak/>
@@ -117,8 +189,8 @@
         <w:rPr>
           <w:rFonts w:ascii="Arial" w:hAnsi="Arial" w:cs="Arial"/>
           <w:color w:val="404040"/>
-          <w:sz w:val="23"/>
-          <w:szCs w:val="23"/>
+          <w:sz w:val="24"/>
+          <w:szCs w:val="24"/>
           <w:shd w:val="clear" w:color="auto" w:fill="FFFFFF"/>
         </w:rPr>
       </w:pPr>
@@ -129,220 +201,39 @@
           <w:szCs w:val="24"/>
           <w:lang w:eastAsia="es-CR"/>
         </w:rPr>
-        <w:t>Se ha utilizado la h</w:t>
-      </w:r>
-      <w:r>
-        <w:rPr>
-          <w:rFonts w:ascii="Arial" w:eastAsia="Times New Roman" w:hAnsi="Arial" w:cs="Arial"/>
-          <w:sz w:val="24"/>
-          <w:szCs w:val="24"/>
-          <w:lang w:eastAsia="es-CR"/>
-        </w:rPr>
-        <w:t xml:space="preserve">erramienta creada por </w:t>
+        <w:t xml:space="preserve">Se ha utilizado la herramienta creada por </w:t>
       </w:r>
       <w:r>
         <w:rPr>
           <w:rFonts w:ascii="Arial" w:hAnsi="Arial" w:cs="Arial"/>
           <w:color w:val="404040"/>
-          <w:sz w:val="23"/>
-          <w:szCs w:val="23"/>
+          <w:sz w:val="24"/>
+          <w:szCs w:val="24"/>
           <w:shd w:val="clear" w:color="auto" w:fill="FFFFFF"/>
         </w:rPr>
-        <w:t xml:space="preserve">International </w:t>
-      </w:r>
-      <w:proofErr w:type="spellStart"/>
+        <w:t xml:space="preserve">International Association for Properties of Water and Steam </w:t>
+      </w:r>
+      <w:proofErr w:type="gramStart"/>
       <w:r>
         <w:rPr>
           <w:rFonts w:ascii="Arial" w:hAnsi="Arial" w:cs="Arial"/>
           <w:color w:val="404040"/>
-          <w:sz w:val="23"/>
-          <w:szCs w:val="23"/>
+          <w:sz w:val="24"/>
+          <w:szCs w:val="24"/>
           <w:shd w:val="clear" w:color="auto" w:fill="FFFFFF"/>
         </w:rPr>
-        <w:t>Association</w:t>
-      </w:r>
-      <w:proofErr w:type="spellEnd"/>
+        <w:t>Industrial.(</w:t>
+      </w:r>
+      <w:proofErr w:type="gramEnd"/>
       <w:r>
         <w:rPr>
           <w:rFonts w:ascii="Arial" w:hAnsi="Arial" w:cs="Arial"/>
           <w:color w:val="404040"/>
-          <w:sz w:val="23"/>
-          <w:szCs w:val="23"/>
+          <w:sz w:val="24"/>
+          <w:szCs w:val="24"/>
           <w:shd w:val="clear" w:color="auto" w:fill="FFFFFF"/>
         </w:rPr>
-        <w:t xml:space="preserve"> </w:t>
-      </w:r>
-      <w:proofErr w:type="spellStart"/>
-      <w:r>
-        <w:rPr>
-          <w:rFonts w:ascii="Arial" w:hAnsi="Arial" w:cs="Arial"/>
-          <w:color w:val="404040"/>
-          <w:sz w:val="23"/>
-          <w:szCs w:val="23"/>
-          <w:shd w:val="clear" w:color="auto" w:fill="FFFFFF"/>
-        </w:rPr>
-        <w:t>for</w:t>
-      </w:r>
-      <w:proofErr w:type="spellEnd"/>
-      <w:r>
-        <w:rPr>
-          <w:rFonts w:ascii="Arial" w:hAnsi="Arial" w:cs="Arial"/>
-          <w:color w:val="404040"/>
-          <w:sz w:val="23"/>
-          <w:szCs w:val="23"/>
-          <w:shd w:val="clear" w:color="auto" w:fill="FFFFFF"/>
-        </w:rPr>
-        <w:t xml:space="preserve"> </w:t>
-      </w:r>
-      <w:proofErr w:type="spellStart"/>
-      <w:r>
-        <w:rPr>
-          <w:rFonts w:ascii="Arial" w:hAnsi="Arial" w:cs="Arial"/>
-          <w:color w:val="404040"/>
-          <w:sz w:val="23"/>
-          <w:szCs w:val="23"/>
-          <w:shd w:val="clear" w:color="auto" w:fill="FFFFFF"/>
-        </w:rPr>
-        <w:t>Properties</w:t>
-      </w:r>
-      <w:proofErr w:type="spellEnd"/>
-      <w:r>
-        <w:rPr>
-          <w:rFonts w:ascii="Arial" w:hAnsi="Arial" w:cs="Arial"/>
-          <w:color w:val="404040"/>
-          <w:sz w:val="23"/>
-          <w:szCs w:val="23"/>
-          <w:shd w:val="clear" w:color="auto" w:fill="FFFFFF"/>
-        </w:rPr>
-        <w:t xml:space="preserve"> </w:t>
-      </w:r>
-      <w:proofErr w:type="spellStart"/>
-      <w:r>
-        <w:rPr>
-          <w:rFonts w:ascii="Arial" w:hAnsi="Arial" w:cs="Arial"/>
-          <w:color w:val="404040"/>
-          <w:sz w:val="23"/>
-          <w:szCs w:val="23"/>
-          <w:shd w:val="clear" w:color="auto" w:fill="FFFFFF"/>
-        </w:rPr>
-        <w:t>of</w:t>
-      </w:r>
-      <w:proofErr w:type="spellEnd"/>
-      <w:r>
-        <w:rPr>
-          <w:rFonts w:ascii="Arial" w:hAnsi="Arial" w:cs="Arial"/>
-          <w:color w:val="404040"/>
-          <w:sz w:val="23"/>
-          <w:szCs w:val="23"/>
-          <w:shd w:val="clear" w:color="auto" w:fill="FFFFFF"/>
-        </w:rPr>
-        <w:t xml:space="preserve"> </w:t>
-      </w:r>
-      <w:proofErr w:type="spellStart"/>
-      <w:r>
-        <w:rPr>
-          <w:rFonts w:ascii="Arial" w:hAnsi="Arial" w:cs="Arial"/>
-          <w:color w:val="404040"/>
-          <w:sz w:val="23"/>
-          <w:szCs w:val="23"/>
-          <w:shd w:val="clear" w:color="auto" w:fill="FFFFFF"/>
-        </w:rPr>
-        <w:t>Water</w:t>
-      </w:r>
-      <w:proofErr w:type="spellEnd"/>
-      <w:r>
-        <w:rPr>
-          <w:rFonts w:ascii="Arial" w:hAnsi="Arial" w:cs="Arial"/>
-          <w:color w:val="404040"/>
-          <w:sz w:val="23"/>
-          <w:szCs w:val="23"/>
-          <w:shd w:val="clear" w:color="auto" w:fill="FFFFFF"/>
-        </w:rPr>
-        <w:t xml:space="preserve"> and </w:t>
-      </w:r>
-      <w:proofErr w:type="spellStart"/>
-      <w:r>
-        <w:rPr>
-          <w:rFonts w:ascii="Arial" w:hAnsi="Arial" w:cs="Arial"/>
-          <w:color w:val="404040"/>
-          <w:sz w:val="23"/>
-          <w:szCs w:val="23"/>
-          <w:shd w:val="clear" w:color="auto" w:fill="FFFFFF"/>
-        </w:rPr>
-        <w:t>Steam</w:t>
-      </w:r>
-      <w:proofErr w:type="spellEnd"/>
-      <w:r>
-        <w:rPr>
-          <w:rFonts w:ascii="Arial" w:hAnsi="Arial" w:cs="Arial"/>
-          <w:color w:val="404040"/>
-          <w:sz w:val="23"/>
-          <w:szCs w:val="23"/>
-          <w:shd w:val="clear" w:color="auto" w:fill="FFFFFF"/>
-        </w:rPr>
-        <w:t xml:space="preserve"> Industrial</w:t>
-      </w:r>
-      <w:r>
-        <w:rPr>
-          <w:rFonts w:ascii="Arial" w:hAnsi="Arial" w:cs="Arial"/>
-          <w:color w:val="404040"/>
-          <w:sz w:val="23"/>
-          <w:szCs w:val="23"/>
-          <w:shd w:val="clear" w:color="auto" w:fill="FFFFFF"/>
-        </w:rPr>
-        <w:t>.(</w:t>
-      </w:r>
-      <w:r>
-        <w:rPr>
-          <w:rFonts w:ascii="Arial" w:hAnsi="Arial" w:cs="Arial"/>
-          <w:color w:val="404040"/>
-          <w:sz w:val="23"/>
-          <w:szCs w:val="23"/>
-          <w:shd w:val="clear" w:color="auto" w:fill="FFFFFF"/>
-        </w:rPr>
-        <w:t xml:space="preserve"> </w:t>
-      </w:r>
-      <w:proofErr w:type="spellStart"/>
-      <w:r>
-        <w:rPr>
-          <w:rFonts w:ascii="Arial" w:hAnsi="Arial" w:cs="Arial"/>
-          <w:color w:val="404040"/>
-          <w:sz w:val="23"/>
-          <w:szCs w:val="23"/>
-          <w:shd w:val="clear" w:color="auto" w:fill="FFFFFF"/>
-        </w:rPr>
-        <w:t>Formulation</w:t>
-      </w:r>
-      <w:proofErr w:type="spellEnd"/>
-      <w:r>
-        <w:rPr>
-          <w:rFonts w:ascii="Arial" w:hAnsi="Arial" w:cs="Arial"/>
-          <w:color w:val="404040"/>
-          <w:sz w:val="23"/>
-          <w:szCs w:val="23"/>
-          <w:shd w:val="clear" w:color="auto" w:fill="FFFFFF"/>
-        </w:rPr>
-        <w:t xml:space="preserve"> 1997 (IAPWS IF-97)</w:t>
-      </w:r>
-      <w:r>
-        <w:rPr>
-          <w:rFonts w:ascii="Arial" w:hAnsi="Arial" w:cs="Arial"/>
-          <w:color w:val="404040"/>
-          <w:sz w:val="23"/>
-          <w:szCs w:val="23"/>
-          <w:shd w:val="clear" w:color="auto" w:fill="FFFFFF"/>
-        </w:rPr>
-        <w:t>) Para el análisis de la las propiedades termodinámicas del agua</w:t>
-      </w:r>
-      <w:r>
-        <w:rPr>
-          <w:rFonts w:ascii="Arial" w:hAnsi="Arial" w:cs="Arial"/>
-          <w:color w:val="404040"/>
-          <w:sz w:val="23"/>
-          <w:szCs w:val="23"/>
-          <w:shd w:val="clear" w:color="auto" w:fill="FFFFFF"/>
-        </w:rPr>
-        <w:t>.</w:t>
+        <w:t xml:space="preserve"> Formulation 1997 (IAPWS IF-97)) Para el análisis de la las propiedades termodinámicas del agua.</w:t>
       </w:r>
     </w:p>
     <w:p>
@@ -353,8 +244,8 @@
         <w:rPr>
           <w:rFonts w:ascii="Arial" w:hAnsi="Arial" w:cs="Arial"/>
           <w:color w:val="404040"/>
-          <w:sz w:val="23"/>
-          <w:szCs w:val="23"/>
+          <w:sz w:val="24"/>
+          <w:szCs w:val="24"/>
           <w:shd w:val="clear" w:color="auto" w:fill="FFFFFF"/>
         </w:rPr>
       </w:pPr>
@@ -362,33 +253,33 @@
         <w:rPr>
           <w:rFonts w:ascii="Arial" w:hAnsi="Arial" w:cs="Arial"/>
           <w:color w:val="404040"/>
-          <w:sz w:val="23"/>
-          <w:szCs w:val="23"/>
+          <w:sz w:val="24"/>
+          <w:szCs w:val="24"/>
           <w:shd w:val="clear" w:color="auto" w:fill="FFFFFF"/>
         </w:rPr>
-        <w:t xml:space="preserve">(Al apartado anterior se le debe asociar un link al pie de </w:t>
-      </w:r>
-      <w:proofErr w:type="spellStart"/>
+        <w:t xml:space="preserve">(Al apartado anterior se le debe asociar un </w:t>
+      </w:r>
+      <w:proofErr w:type="gramStart"/>
       <w:r>
         <w:rPr>
           <w:rFonts w:ascii="Arial" w:hAnsi="Arial" w:cs="Arial"/>
           <w:color w:val="404040"/>
-          <w:sz w:val="23"/>
-          <w:szCs w:val="23"/>
+          <w:sz w:val="24"/>
+          <w:szCs w:val="24"/>
           <w:shd w:val="clear" w:color="auto" w:fill="FFFFFF"/>
         </w:rPr>
-        <w:t>pagina</w:t>
-      </w:r>
-      <w:proofErr w:type="spellEnd"/>
+        <w:t>link</w:t>
+      </w:r>
+      <w:proofErr w:type="gramEnd"/>
       <w:r>
         <w:rPr>
           <w:rFonts w:ascii="Arial" w:hAnsi="Arial" w:cs="Arial"/>
           <w:color w:val="404040"/>
-          <w:sz w:val="23"/>
-          <w:szCs w:val="23"/>
+          <w:sz w:val="24"/>
+          <w:szCs w:val="24"/>
           <w:shd w:val="clear" w:color="auto" w:fill="FFFFFF"/>
         </w:rPr>
-        <w:t>:</w:t>
+        <w:t xml:space="preserve"> al pie de pagina:</w:t>
       </w:r>
     </w:p>
     <w:p>
@@ -399,8 +290,8 @@
         <w:rPr>
           <w:rFonts w:ascii="Arial" w:hAnsi="Arial" w:cs="Arial"/>
           <w:color w:val="404040"/>
-          <w:sz w:val="23"/>
-          <w:szCs w:val="23"/>
+          <w:sz w:val="24"/>
+          <w:szCs w:val="24"/>
           <w:shd w:val="clear" w:color="auto" w:fill="FFFFFF"/>
         </w:rPr>
       </w:pPr>
@@ -408,6 +299,9 @@
         <w:r>
           <w:rPr>
             <w:rStyle w:val="Hyperlink"/>
+            <w:rFonts w:ascii="Arial" w:hAnsi="Arial" w:cs="Arial"/>
+            <w:sz w:val="24"/>
+            <w:szCs w:val="24"/>
           </w:rPr>
           <w:t>http://ww17.x-eng.com/</w:t>
         </w:r>
@@ -416,8 +310,8 @@
         <w:rPr>
           <w:rFonts w:ascii="Arial" w:hAnsi="Arial" w:cs="Arial"/>
           <w:color w:val="404040"/>
-          <w:sz w:val="23"/>
-          <w:szCs w:val="23"/>
+          <w:sz w:val="24"/>
+          <w:szCs w:val="24"/>
           <w:shd w:val="clear" w:color="auto" w:fill="FFFFFF"/>
         </w:rPr>
         <w:t>)</w:t>
@@ -436,7 +330,399 @@
         </w:rPr>
       </w:pPr>
     </w:p>
-    <w:p/>
+    <w:p>
+      <w:pPr>
+        <w:rPr>
+          <w:rFonts w:ascii="Arial" w:eastAsiaTheme="majorEastAsia" w:hAnsi="Arial" w:cs="Arial"/>
+          <w:color w:val="2F5496" w:themeColor="accent1" w:themeShade="BF"/>
+          <w:sz w:val="24"/>
+          <w:szCs w:val="24"/>
+        </w:rPr>
+      </w:pPr>
+      <w:r>
+        <w:rPr>
+          <w:rFonts w:ascii="Arial" w:hAnsi="Arial" w:cs="Arial"/>
+          <w:sz w:val="24"/>
+          <w:szCs w:val="24"/>
+        </w:rPr>
+        <w:br w:type="page"/>
+      </w:r>
+    </w:p>
+    <w:p>
+      <w:pPr>
+        <w:pStyle w:val="Heading1"/>
+        <w:spacing w:line="480" w:lineRule="auto"/>
+        <w:jc w:val="both"/>
+        <w:rPr>
+          <w:rFonts w:ascii="Arial" w:hAnsi="Arial" w:cs="Arial"/>
+          <w:sz w:val="24"/>
+          <w:szCs w:val="24"/>
+        </w:rPr>
+      </w:pPr>
+      <w:r>
+        <w:rPr>
+          <w:rFonts w:ascii="Arial" w:hAnsi="Arial" w:cs="Arial"/>
+          <w:sz w:val="24"/>
+          <w:szCs w:val="24"/>
+        </w:rPr>
+        <w:lastRenderedPageBreak/>
+        <w:t>Cálculo de la generación de vapor de las calderas</w:t>
+      </w:r>
+    </w:p>
+    <w:p>
+      <w:pPr>
+        <w:spacing w:line="480" w:lineRule="auto"/>
+        <w:jc w:val="both"/>
+        <w:rPr>
+          <w:rFonts w:ascii="Arial" w:hAnsi="Arial" w:cs="Arial"/>
+          <w:sz w:val="24"/>
+          <w:szCs w:val="24"/>
+        </w:rPr>
+      </w:pPr>
+    </w:p>
+    <w:p>
+      <w:pPr>
+        <w:spacing w:line="480" w:lineRule="auto"/>
+        <w:jc w:val="both"/>
+        <w:rPr>
+          <w:rFonts w:ascii="Arial" w:hAnsi="Arial" w:cs="Arial"/>
+          <w:sz w:val="24"/>
+          <w:szCs w:val="24"/>
+        </w:rPr>
+      </w:pPr>
+      <w:r>
+        <w:rPr>
+          <w:rFonts w:ascii="Arial" w:hAnsi="Arial" w:cs="Arial"/>
+          <w:sz w:val="24"/>
+          <w:szCs w:val="24"/>
+        </w:rPr>
+        <w:t xml:space="preserve">Por lo general en el mercado las calderas pirotubulares se encuentran en el mercado basándose en su capacidad de </w:t>
+      </w:r>
+      <w:r>
+        <w:rPr>
+          <w:rFonts w:ascii="Arial" w:hAnsi="Arial" w:cs="Arial"/>
+          <w:sz w:val="24"/>
+          <w:szCs w:val="24"/>
+        </w:rPr>
+        <w:t>generación</w:t>
+      </w:r>
+      <w:r>
+        <w:rPr>
+          <w:rFonts w:ascii="Arial" w:hAnsi="Arial" w:cs="Arial"/>
+          <w:sz w:val="24"/>
+          <w:szCs w:val="24"/>
+        </w:rPr>
+        <w:t>, es decir</w:t>
+      </w:r>
+      <w:r>
+        <w:rPr>
+          <w:rFonts w:ascii="Arial" w:hAnsi="Arial" w:cs="Arial"/>
+          <w:sz w:val="24"/>
+          <w:szCs w:val="24"/>
+        </w:rPr>
+        <w:t>,</w:t>
+      </w:r>
+      <w:r>
+        <w:rPr>
+          <w:rFonts w:ascii="Arial" w:hAnsi="Arial" w:cs="Arial"/>
+          <w:sz w:val="24"/>
+          <w:szCs w:val="24"/>
+        </w:rPr>
+        <w:t xml:space="preserve"> en los caballos-caldera que estas poseen o son capaces de producir (BHP, Boiler Horse Power en inglés). Un BHP se refiere a la capacidad que tiene una caldera de producir 15.65 kg/h (34.5 lb/h) de vapor saturado a 100ºC (212ºF) a partir de agua alimentación a 100ºC (212ºF) (Vargas, 2010)</w:t>
+      </w:r>
+      <w:r>
+        <w:rPr>
+          <w:rFonts w:ascii="Arial" w:hAnsi="Arial" w:cs="Arial"/>
+          <w:sz w:val="24"/>
+          <w:szCs w:val="24"/>
+        </w:rPr>
+        <w:t xml:space="preserve">. </w:t>
+      </w:r>
+    </w:p>
+    <w:p>
+      <w:pPr>
+        <w:spacing w:line="480" w:lineRule="auto"/>
+        <w:jc w:val="both"/>
+        <w:rPr>
+          <w:rFonts w:ascii="Arial" w:hAnsi="Arial" w:cs="Arial"/>
+          <w:sz w:val="24"/>
+          <w:szCs w:val="24"/>
+        </w:rPr>
+      </w:pPr>
+      <w:r>
+        <w:rPr>
+          <w:rFonts w:ascii="Arial" w:hAnsi="Arial" w:cs="Arial"/>
+          <w:sz w:val="24"/>
+          <w:szCs w:val="24"/>
+        </w:rPr>
+        <w:t>Basándose en lo anterior, en el presente proyecto se procedió a buscar diferentes calderas con cantidades de capacidad de producción (BHPs) para luego comparar esto con la demanda del sistema y encontrar así cual se ajusta o cumple con lo que se requiere en términos de vapor.</w:t>
+      </w:r>
+    </w:p>
+    <w:p>
+      <w:pPr>
+        <w:spacing w:line="480" w:lineRule="auto"/>
+        <w:jc w:val="both"/>
+        <w:rPr>
+          <w:rFonts w:ascii="Arial" w:hAnsi="Arial" w:cs="Arial"/>
+          <w:sz w:val="24"/>
+          <w:szCs w:val="24"/>
+        </w:rPr>
+      </w:pPr>
+      <w:r>
+        <w:rPr>
+          <w:rFonts w:ascii="Arial" w:hAnsi="Arial" w:cs="Arial"/>
+          <w:sz w:val="24"/>
+          <w:szCs w:val="24"/>
+        </w:rPr>
+        <w:t>---</w:t>
+      </w:r>
+      <w:r>
+        <w:rPr>
+          <w:rFonts w:ascii="Arial" w:hAnsi="Arial" w:cs="Arial"/>
+          <w:sz w:val="24"/>
+          <w:szCs w:val="24"/>
+        </w:rPr>
+        <w:t>acá</w:t>
+      </w:r>
+      <w:r>
+        <w:rPr>
+          <w:rFonts w:ascii="Arial" w:hAnsi="Arial" w:cs="Arial"/>
+          <w:sz w:val="24"/>
+          <w:szCs w:val="24"/>
+        </w:rPr>
+        <w:t xml:space="preserve"> va la tabla con capacidad de vapor de las diferentes calderas.</w:t>
+      </w:r>
+      <w:r>
+        <w:rPr>
+          <w:rFonts w:ascii="Arial" w:hAnsi="Arial" w:cs="Arial"/>
+          <w:sz w:val="24"/>
+          <w:szCs w:val="24"/>
+        </w:rPr>
+        <w:t xml:space="preserve"> </w:t>
+      </w:r>
+      <w:r>
+        <w:rPr>
+          <w:rFonts w:ascii="Arial" w:hAnsi="Arial" w:cs="Arial"/>
+          <w:sz w:val="24"/>
+          <w:szCs w:val="24"/>
+        </w:rPr>
+        <w:t>–</w:t>
+      </w:r>
+    </w:p>
+    <w:p>
+      <w:pPr>
+        <w:spacing w:line="480" w:lineRule="auto"/>
+        <w:jc w:val="both"/>
+        <w:rPr>
+          <w:rFonts w:ascii="Arial" w:hAnsi="Arial" w:cs="Arial"/>
+          <w:sz w:val="24"/>
+          <w:szCs w:val="24"/>
+        </w:rPr>
+      </w:pPr>
+      <w:r>
+        <w:rPr>
+          <w:rFonts w:ascii="Arial" w:hAnsi="Arial" w:cs="Arial"/>
+          <w:sz w:val="24"/>
+          <w:szCs w:val="24"/>
+        </w:rPr>
+        <w:t>Cálculo</w:t>
+      </w:r>
+      <w:r>
+        <w:rPr>
+          <w:rFonts w:ascii="Arial" w:hAnsi="Arial" w:cs="Arial"/>
+          <w:sz w:val="24"/>
+          <w:szCs w:val="24"/>
+        </w:rPr>
+        <w:t xml:space="preserve"> de la presión atmosférica a cierta altura en unidades de msnm</w:t>
+      </w:r>
+      <w:r>
+        <w:rPr>
+          <w:rFonts w:ascii="Arial" w:hAnsi="Arial" w:cs="Arial"/>
+          <w:sz w:val="24"/>
+          <w:szCs w:val="24"/>
+        </w:rPr>
+        <w:t>:</w:t>
+      </w:r>
+    </w:p>
+    <w:p>
+      <w:pPr>
+        <w:spacing w:line="480" w:lineRule="auto"/>
+        <w:jc w:val="both"/>
+        <w:rPr>
+          <w:rFonts w:ascii="Arial" w:hAnsi="Arial" w:cs="Arial"/>
+          <w:sz w:val="24"/>
+          <w:szCs w:val="24"/>
+        </w:rPr>
+      </w:pPr>
+      <w:hyperlink r:id="rId6" w:history="1">
+        <w:r>
+          <w:rPr>
+            <w:rStyle w:val="Hyperlink"/>
+          </w:rPr>
+          <w:t>https://www.herramientasingenieria.com/onlinecalc/spa/altitud/altitud.html</w:t>
+        </w:r>
+      </w:hyperlink>
+    </w:p>
+    <w:p>
+      <w:pPr>
+        <w:spacing w:line="480" w:lineRule="auto"/>
+        <w:jc w:val="both"/>
+        <w:rPr>
+          <w:rFonts w:ascii="Arial" w:hAnsi="Arial" w:cs="Arial"/>
+          <w:sz w:val="24"/>
+          <w:szCs w:val="24"/>
+        </w:rPr>
+      </w:pPr>
+      <w:r>
+        <w:rPr>
+          <w:rFonts w:ascii="Arial" w:hAnsi="Arial" w:cs="Arial"/>
+          <w:sz w:val="24"/>
+          <w:szCs w:val="24"/>
+        </w:rPr>
+        <w:t>Calculo de propiedades termodinámicas:</w:t>
+      </w:r>
+    </w:p>
+    <w:p>
+      <w:pPr>
+        <w:keepNext/>
+        <w:spacing w:line="480" w:lineRule="auto"/>
+        <w:jc w:val="both"/>
+      </w:pPr>
+      <w:r>
+        <w:rPr>
+          <w:noProof/>
+        </w:rPr>
+        <w:lastRenderedPageBreak/>
+        <w:drawing>
+          <wp:inline distT="0" distB="0" distL="0" distR="0" wp14:anchorId="77847369" wp14:editId="2AB8533F">
+            <wp:extent cx="5612130" cy="7368540"/>
+            <wp:effectExtent l="0" t="0" r="7620" b="3810"/>
+            <wp:docPr id="2" name="Picture 2"/>
+            <wp:cNvGraphicFramePr>
+              <a:graphicFrameLocks xmlns:a="http://schemas.openxmlformats.org/drawingml/2006/main" noChangeAspect="1"/>
+            </wp:cNvGraphicFramePr>
+            <a:graphic xmlns:a="http://schemas.openxmlformats.org/drawingml/2006/main">
+              <a:graphicData uri="http://schemas.openxmlformats.org/drawingml/2006/picture">
+                <pic:pic xmlns:pic="http://schemas.openxmlformats.org/drawingml/2006/picture">
+                  <pic:nvPicPr>
+                    <pic:cNvPr id="1" name=""/>
+                    <pic:cNvPicPr/>
+                  </pic:nvPicPr>
+                  <pic:blipFill>
+                    <a:blip r:embed="rId7"/>
+                    <a:stretch>
+                      <a:fillRect/>
+                    </a:stretch>
+                  </pic:blipFill>
+                  <pic:spPr>
+                    <a:xfrm>
+                      <a:off x="0" y="0"/>
+                      <a:ext cx="5612130" cy="7368540"/>
+                    </a:xfrm>
+                    <a:prstGeom prst="rect">
+                      <a:avLst/>
+                    </a:prstGeom>
+                  </pic:spPr>
+                </pic:pic>
+              </a:graphicData>
+            </a:graphic>
+          </wp:inline>
+        </w:drawing>
+      </w:r>
+    </w:p>
+    <w:p>
+      <w:pPr>
+        <w:pStyle w:val="Caption"/>
+        <w:jc w:val="both"/>
+      </w:pPr>
+      <w:r>
+        <w:t xml:space="preserve">Ilustración </w:t>
+      </w:r>
+      <w:r>
+        <w:fldChar w:fldCharType="begin"/>
+      </w:r>
+      <w:r>
+        <w:instrText xml:space="preserve"> SEQ Ilustración \* ARABIC </w:instrText>
+      </w:r>
+      <w:r>
+        <w:fldChar w:fldCharType="separate"/>
+      </w:r>
+      <w:r>
+        <w:rPr>
+          <w:noProof/>
+        </w:rPr>
+        <w:t>2</w:t>
+      </w:r>
+      <w:r>
+        <w:rPr>
+          <w:noProof/>
+        </w:rPr>
+        <w:fldChar w:fldCharType="end"/>
+      </w:r>
+      <w:r>
+        <w:t xml:space="preserve"> Imagen </w:t>
+      </w:r>
+      <w:r>
+        <w:t xml:space="preserve">de </w:t>
+      </w:r>
+      <w:r>
+        <w:t>elaboración Propia-Usos de función XSteam para calculo rápido de propiedades termodinámicas.</w:t>
+      </w:r>
+    </w:p>
+    <w:p>
+      <w:pPr>
+        <w:spacing w:line="480" w:lineRule="auto"/>
+        <w:jc w:val="both"/>
+        <w:rPr>
+          <w:rFonts w:ascii="Arial" w:hAnsi="Arial" w:cs="Arial"/>
+          <w:sz w:val="24"/>
+          <w:szCs w:val="24"/>
+        </w:rPr>
+      </w:pPr>
+      <w:r>
+        <w:rPr>
+          <w:rFonts w:ascii="Arial" w:hAnsi="Arial" w:cs="Arial"/>
+          <w:sz w:val="24"/>
+          <w:szCs w:val="24"/>
+        </w:rPr>
+        <w:lastRenderedPageBreak/>
+        <w:t xml:space="preserve">Para la utilización de las funciones XSteam en los cálculos se requiere hacer las conversiones de los resultados, por ejemplo, en la imagen anterior se muestra como hL_t calcula la entalpia del agua con el parámetro de temperatura como argumento de la función. Con Lo cual la entalpia de liquido a 71 C la función da como salida 297.20 kJ/kg lo que es equivalente a </w:t>
+      </w:r>
+      <w:r>
+        <w:rPr>
+          <w:rFonts w:ascii="Arial" w:hAnsi="Arial" w:cs="Arial"/>
+          <w:sz w:val="24"/>
+          <w:szCs w:val="24"/>
+        </w:rPr>
+        <w:t>127.773</w:t>
+      </w:r>
+      <w:r>
+        <w:rPr>
+          <w:rFonts w:ascii="Arial" w:hAnsi="Arial" w:cs="Arial"/>
+          <w:sz w:val="24"/>
+          <w:szCs w:val="24"/>
+        </w:rPr>
+        <w:t xml:space="preserve"> </w:t>
+      </w:r>
+      <w:r>
+        <w:rPr>
+          <w:rFonts w:ascii="Arial" w:hAnsi="Arial" w:cs="Arial"/>
+          <w:i/>
+          <w:iCs/>
+          <w:sz w:val="24"/>
+          <w:szCs w:val="24"/>
+        </w:rPr>
+        <w:t>(BTU/LB)</w:t>
+      </w:r>
+      <w:r>
+        <w:rPr>
+          <w:rFonts w:ascii="Arial" w:hAnsi="Arial" w:cs="Arial"/>
+          <w:sz w:val="24"/>
+          <w:szCs w:val="24"/>
+        </w:rPr>
+        <w:t>.</w:t>
+      </w:r>
+    </w:p>
     <w:sectPr>
       <w:pgSz w:w="12240" w:h="15840"/>
       <w:pgMar w:top="1417" w:right="1701" w:bottom="1417" w:left="1701" w:header="708" w:footer="708" w:gutter="0"/>
@@ -846,6 +1132,27 @@
     <w:name w:val="Normal"/>
     <w:qFormat/>
   </w:style>
+  <w:style w:type="paragraph" w:styleId="Heading1">
+    <w:name w:val="heading 1"/>
+    <w:basedOn w:val="Normal"/>
+    <w:next w:val="Normal"/>
+    <w:link w:val="Heading1Char"/>
+    <w:uiPriority w:val="9"/>
+    <w:qFormat/>
+    <w:rsid w:val="007F4FDE"/>
+    <w:pPr>
+      <w:keepNext/>
+      <w:keepLines/>
+      <w:spacing w:before="240" w:after="0"/>
+      <w:outlineLvl w:val="0"/>
+    </w:pPr>
+    <w:rPr>
+      <w:rFonts w:asciiTheme="majorHAnsi" w:eastAsiaTheme="majorEastAsia" w:hAnsiTheme="majorHAnsi" w:cstheme="majorBidi"/>
+      <w:color w:val="2F5496" w:themeColor="accent1" w:themeShade="BF"/>
+      <w:sz w:val="32"/>
+      <w:szCs w:val="32"/>
+    </w:rPr>
+  </w:style>
   <w:style w:type="paragraph" w:styleId="Heading2">
     <w:name w:val="heading 2"/>
     <w:basedOn w:val="Normal"/>
@@ -936,6 +1243,31 @@
     <w:rsid w:val="007E63F5"/>
     <w:rPr>
       <w:color w:val="0000FF"/>
+      <w:u w:val="single"/>
+    </w:rPr>
+  </w:style>
+  <w:style w:type="character" w:customStyle="1" w:styleId="Heading1Char">
+    <w:name w:val="Heading 1 Char"/>
+    <w:basedOn w:val="DefaultParagraphFont"/>
+    <w:link w:val="Heading1"/>
+    <w:uiPriority w:val="9"/>
+    <w:rsid w:val="007F4FDE"/>
+    <w:rPr>
+      <w:rFonts w:asciiTheme="majorHAnsi" w:eastAsiaTheme="majorEastAsia" w:hAnsiTheme="majorHAnsi" w:cstheme="majorBidi"/>
+      <w:color w:val="2F5496" w:themeColor="accent1" w:themeShade="BF"/>
+      <w:sz w:val="32"/>
+      <w:szCs w:val="32"/>
+    </w:rPr>
+  </w:style>
+  <w:style w:type="character" w:styleId="FollowedHyperlink">
+    <w:name w:val="FollowedHyperlink"/>
+    <w:basedOn w:val="DefaultParagraphFont"/>
+    <w:uiPriority w:val="99"/>
+    <w:semiHidden/>
+    <w:unhideWhenUsed/>
+    <w:rsid w:val="005C3746"/>
+    <w:rPr>
+      <w:color w:val="954F72" w:themeColor="followedHyperlink"/>
       <w:u w:val="single"/>
     </w:rPr>
   </w:style>

</xml_diff>